<commit_message>
Update E-Commerce Website For Clothes Project.docx
</commit_message>
<xml_diff>
--- a/E-Commerce Website For Clothes Project.docx
+++ b/E-Commerce Website For Clothes Project.docx
@@ -1,6 +1,6 @@
 
 <file path=word/document.xml><?xml version="1.0" encoding="utf-8"?>
-<w:document xmlns:wpc="http://schemas.microsoft.com/office/word/2010/wordprocessingCanvas" xmlns:cx="http://schemas.microsoft.com/office/drawing/2014/chartex" xmlns:cx1="http://schemas.microsoft.com/office/drawing/2015/9/8/chartex" xmlns:cx2="http://schemas.microsoft.com/office/drawing/2015/10/21/chartex" xmlns:cx3="http://schemas.microsoft.com/office/drawing/2016/5/9/chartex" xmlns:cx4="http://schemas.microsoft.com/office/drawing/2016/5/10/chartex" xmlns:cx5="http://schemas.microsoft.com/office/drawing/2016/5/11/chartex" xmlns:cx6="http://schemas.microsoft.com/office/drawing/2016/5/12/chartex" xmlns:cx7="http://schemas.microsoft.com/office/drawing/2016/5/13/chartex" xmlns:cx8="http://schemas.microsoft.com/office/drawing/2016/5/14/chartex" xmlns:mc="http://schemas.openxmlformats.org/markup-compatibility/2006" xmlns:aink="http://schemas.microsoft.com/office/drawing/2016/ink" xmlns:am3d="http://schemas.microsoft.com/office/drawing/2017/model3d" xmlns:o="urn:schemas-microsoft-com:office:office" xmlns:oel="http://schemas.microsoft.com/office/2019/extlst" xmlns:r="http://schemas.openxmlformats.org/officeDocument/2006/relationships" xmlns:m="http://schemas.openxmlformats.org/officeDocument/2006/math" xmlns:v="urn:schemas-microsoft-com:vml" xmlns:wp14="http://schemas.microsoft.com/office/word/2010/wordprocessingDrawing" xmlns:wp="http://schemas.openxmlformats.org/drawingml/2006/wordprocessingDrawing" xmlns:w10="urn:schemas-microsoft-com:office:word" xmlns:w="http://schemas.openxmlformats.org/wordprocessingml/2006/main" xmlns:w14="http://schemas.microsoft.com/office/word/2010/wordml" xmlns:w15="http://schemas.microsoft.com/office/word/2012/wordml" xmlns:w16cex="http://schemas.microsoft.com/office/word/2018/wordml/cex" xmlns:w16cid="http://schemas.microsoft.com/office/word/2016/wordml/cid" xmlns:w16="http://schemas.microsoft.com/office/word/2018/wordml" xmlns:w16du="http://schemas.microsoft.com/office/word/2023/wordml/word16du" xmlns:w16sdtdh="http://schemas.microsoft.com/office/word/2020/wordml/sdtdatahash" xmlns:w16se="http://schemas.microsoft.com/office/word/2015/wordml/symex" xmlns:wpg="http://schemas.microsoft.com/office/word/2010/wordprocessingGroup" xmlns:wpi="http://schemas.microsoft.com/office/word/2010/wordprocessingInk" xmlns:wne="http://schemas.microsoft.com/office/word/2006/wordml" xmlns:wps="http://schemas.microsoft.com/office/word/2010/wordprocessingShape" mc:Ignorable="w14 w15 w16se w16cid w16 w16cex w16sdtdh wp14">
+<w:document xmlns:wpc="http://schemas.microsoft.com/office/word/2010/wordprocessingCanvas" xmlns:cx="http://schemas.microsoft.com/office/drawing/2014/chartex" xmlns:cx1="http://schemas.microsoft.com/office/drawing/2015/9/8/chartex" xmlns:cx2="http://schemas.microsoft.com/office/drawing/2015/10/21/chartex" xmlns:cx3="http://schemas.microsoft.com/office/drawing/2016/5/9/chartex" xmlns:cx4="http://schemas.microsoft.com/office/drawing/2016/5/10/chartex" xmlns:cx5="http://schemas.microsoft.com/office/drawing/2016/5/11/chartex" xmlns:cx6="http://schemas.microsoft.com/office/drawing/2016/5/12/chartex" xmlns:cx7="http://schemas.microsoft.com/office/drawing/2016/5/13/chartex" xmlns:cx8="http://schemas.microsoft.com/office/drawing/2016/5/14/chartex" xmlns:mc="http://schemas.openxmlformats.org/markup-compatibility/2006" xmlns:aink="http://schemas.microsoft.com/office/drawing/2016/ink" xmlns:am3d="http://schemas.microsoft.com/office/drawing/2017/model3d" xmlns:o="urn:schemas-microsoft-com:office:office" xmlns:oel="http://schemas.microsoft.com/office/2019/extlst" xmlns:r="http://schemas.openxmlformats.org/officeDocument/2006/relationships" xmlns:m="http://schemas.openxmlformats.org/officeDocument/2006/math" xmlns:v="urn:schemas-microsoft-com:vml" xmlns:wp14="http://schemas.microsoft.com/office/word/2010/wordprocessingDrawing" xmlns:wp="http://schemas.openxmlformats.org/drawingml/2006/wordprocessingDrawing" xmlns:w10="urn:schemas-microsoft-com:office:word" xmlns:w="http://schemas.openxmlformats.org/wordprocessingml/2006/main" xmlns:w14="http://schemas.microsoft.com/office/word/2010/wordml" xmlns:w15="http://schemas.microsoft.com/office/word/2012/wordml" xmlns:w16cex="http://schemas.microsoft.com/office/word/2018/wordml/cex" xmlns:w16cid="http://schemas.microsoft.com/office/word/2016/wordml/cid" xmlns:w16="http://schemas.microsoft.com/office/word/2018/wordml" xmlns:w16sdtdh="http://schemas.microsoft.com/office/word/2020/wordml/sdtdatahash" xmlns:w16se="http://schemas.microsoft.com/office/word/2015/wordml/symex" xmlns:wpg="http://schemas.microsoft.com/office/word/2010/wordprocessingGroup" xmlns:wpi="http://schemas.microsoft.com/office/word/2010/wordprocessingInk" xmlns:wne="http://schemas.microsoft.com/office/word/2006/wordml" xmlns:wps="http://schemas.microsoft.com/office/word/2010/wordprocessingShape" mc:Ignorable="w14 w15 w16se w16cid w16 w16cex w16sdtdh wp14">
   <w:body>
     <w:p>
       <w:pPr>
@@ -16295,27 +16295,21 @@
       <w:r>
         <w:t xml:space="preserve">Github: </w:t>
       </w:r>
-      <w:hyperlink r:id="rId56">
-        <w:r>
-          <w:rPr>
-            <w:color w:val="1155CC"/>
-            <w:u w:val="single"/>
-          </w:rPr>
-          <w:t>DuyVu285/E-Commerce-Website-For-Clothes (github.com)</w:t>
-        </w:r>
-      </w:hyperlink>
-    </w:p>
-    <w:p>
-      <w:pPr>
-        <w:pStyle w:val="Heading1"/>
-        <w:ind w:right="-40"/>
-        <w:rPr>
-          <w:rFonts w:ascii="Times New Roman" w:eastAsia="Times New Roman" w:hAnsi="Times New Roman" w:cs="Times New Roman"/>
-          <w:b/>
-        </w:rPr>
-      </w:pPr>
       <w:bookmarkStart w:id="80" w:name="_exemakwiy7sd" w:colFirst="0" w:colLast="0"/>
       <w:bookmarkEnd w:id="80"/>
+      <w:r>
+        <w:t>https://github.com/ngphuc1110/E-Commerce-Website-For-Clothes</w:t>
+      </w:r>
+    </w:p>
+    <w:p>
+      <w:pPr>
+        <w:pStyle w:val="Heading1"/>
+        <w:ind w:right="-40"/>
+        <w:rPr>
+          <w:rFonts w:ascii="Times New Roman" w:eastAsia="Times New Roman" w:hAnsi="Times New Roman" w:cs="Times New Roman"/>
+          <w:b/>
+        </w:rPr>
+      </w:pPr>
       <w:r>
         <w:rPr>
           <w:rFonts w:ascii="Times New Roman" w:eastAsia="Times New Roman" w:hAnsi="Times New Roman" w:cs="Times New Roman"/>
@@ -16548,7 +16542,15 @@
           <w:sz w:val="24"/>
           <w:szCs w:val="24"/>
         </w:rPr>
-        <w:t>git clone https://github.com/DuyVu285/E-Commerce-Website-For-Clothes</w:t>
+        <w:t xml:space="preserve">git clone </w:t>
+      </w:r>
+      <w:r>
+        <w:rPr>
+          <w:rFonts w:ascii="Times New Roman" w:eastAsia="Times New Roman" w:hAnsi="Times New Roman" w:cs="Times New Roman"/>
+          <w:sz w:val="24"/>
+          <w:szCs w:val="24"/>
+        </w:rPr>
+        <w:t>https://github.com/ngphuc1110/E-Commerce-Website-For-Clothes</w:t>
       </w:r>
     </w:p>
     <w:p>
@@ -17081,7 +17083,7 @@
         <w:lastRenderedPageBreak/>
         <w:t xml:space="preserve">Go to stripe (after stripe registration) </w:t>
       </w:r>
-      <w:hyperlink r:id="rId57">
+      <w:hyperlink r:id="rId56">
         <w:r>
           <w:rPr>
             <w:rFonts w:ascii="Times New Roman" w:eastAsia="Times New Roman" w:hAnsi="Times New Roman" w:cs="Times New Roman"/>
@@ -17791,7 +17793,7 @@
         </w:rPr>
         <w:t xml:space="preserve">For VSC: </w:t>
       </w:r>
-      <w:hyperlink r:id="rId58">
+      <w:hyperlink r:id="rId57">
         <w:r>
           <w:rPr>
             <w:rFonts w:ascii="Times New Roman" w:eastAsia="Times New Roman" w:hAnsi="Times New Roman" w:cs="Times New Roman"/>
@@ -17826,7 +17828,7 @@
         </w:rPr>
         <w:t xml:space="preserve">For Node.js: </w:t>
       </w:r>
-      <w:hyperlink r:id="rId59">
+      <w:hyperlink r:id="rId58">
         <w:r>
           <w:rPr>
             <w:rFonts w:ascii="Times New Roman" w:eastAsia="Times New Roman" w:hAnsi="Times New Roman" w:cs="Times New Roman"/>
@@ -17861,7 +17863,7 @@
         </w:rPr>
         <w:t xml:space="preserve">For React: </w:t>
       </w:r>
-      <w:hyperlink r:id="rId60">
+      <w:hyperlink r:id="rId59">
         <w:r>
           <w:rPr>
             <w:rFonts w:ascii="Times New Roman" w:eastAsia="Times New Roman" w:hAnsi="Times New Roman" w:cs="Times New Roman"/>
@@ -17896,7 +17898,7 @@
         </w:rPr>
         <w:t xml:space="preserve">For Express: </w:t>
       </w:r>
-      <w:hyperlink r:id="rId61">
+      <w:hyperlink r:id="rId60">
         <w:r>
           <w:rPr>
             <w:rFonts w:ascii="Times New Roman" w:eastAsia="Times New Roman" w:hAnsi="Times New Roman" w:cs="Times New Roman"/>
@@ -17931,7 +17933,7 @@
         </w:rPr>
         <w:t xml:space="preserve">For MySQL: </w:t>
       </w:r>
-      <w:hyperlink r:id="rId62">
+      <w:hyperlink r:id="rId61">
         <w:r>
           <w:rPr>
             <w:rFonts w:ascii="Times New Roman" w:eastAsia="Times New Roman" w:hAnsi="Times New Roman" w:cs="Times New Roman"/>
@@ -17961,7 +17963,7 @@
         </w:rPr>
         <w:t xml:space="preserve">For Stripe: </w:t>
       </w:r>
-      <w:hyperlink r:id="rId63">
+      <w:hyperlink r:id="rId62">
         <w:r>
           <w:rPr>
             <w:rFonts w:ascii="Times New Roman" w:eastAsia="Times New Roman" w:hAnsi="Times New Roman" w:cs="Times New Roman"/>
@@ -17991,7 +17993,7 @@
         </w:rPr>
         <w:t xml:space="preserve">For Cloudinary: </w:t>
       </w:r>
-      <w:hyperlink r:id="rId64">
+      <w:hyperlink r:id="rId63">
         <w:r>
           <w:rPr>
             <w:rFonts w:ascii="Times New Roman" w:eastAsia="Times New Roman" w:hAnsi="Times New Roman" w:cs="Times New Roman"/>
@@ -18024,7 +18026,7 @@
       <w:r>
         <w:t xml:space="preserve">: </w:t>
       </w:r>
-      <w:hyperlink r:id="rId65">
+      <w:hyperlink r:id="rId64">
         <w:r>
           <w:rPr>
             <w:color w:val="1155CC"/>
@@ -18051,7 +18053,7 @@
         </w:rPr>
         <w:t xml:space="preserve">Diagrams: </w:t>
       </w:r>
-      <w:hyperlink r:id="rId66" w:anchor="Uhttps%3A%2F%2Fdrive.google.com%2Fuc%3Fid%3D1NoRJDgtgFmHRiJusTc2Z6NtGvB0NII0O%26export%3Ddownload">
+      <w:hyperlink r:id="rId65" w:anchor="Uhttps%3A%2F%2Fdrive.google.com%2Fuc%3Fid%3D1NoRJDgtgFmHRiJusTc2Z6NtGvB0NII0O%26export%3Ddownload">
         <w:r>
           <w:rPr>
             <w:rFonts w:ascii="Times New Roman" w:eastAsia="Times New Roman" w:hAnsi="Times New Roman" w:cs="Times New Roman"/>
@@ -18076,15 +18078,9 @@
       <w:r>
         <w:t xml:space="preserve">Github: </w:t>
       </w:r>
-      <w:hyperlink r:id="rId67">
-        <w:r>
-          <w:rPr>
-            <w:color w:val="1155CC"/>
-            <w:u w:val="single"/>
-          </w:rPr>
-          <w:t>DuyVu285/E-Commerce-Website-For-Clothes (github.com)</w:t>
-        </w:r>
-      </w:hyperlink>
+      <w:r>
+        <w:t>https://github.com/ngphuc1110/E-Commerce-Website-For-Clothes</w:t>
+      </w:r>
     </w:p>
     <w:sectPr>
       <w:pgSz w:w="11909" w:h="16834"/>
@@ -18096,7 +18092,7 @@
 </file>
 
 <file path=word/endnotes.xml><?xml version="1.0" encoding="utf-8"?>
-<w:endnotes xmlns:wpc="http://schemas.microsoft.com/office/word/2010/wordprocessingCanvas" xmlns:cx="http://schemas.microsoft.com/office/drawing/2014/chartex" xmlns:cx1="http://schemas.microsoft.com/office/drawing/2015/9/8/chartex" xmlns:cx2="http://schemas.microsoft.com/office/drawing/2015/10/21/chartex" xmlns:cx3="http://schemas.microsoft.com/office/drawing/2016/5/9/chartex" xmlns:cx4="http://schemas.microsoft.com/office/drawing/2016/5/10/chartex" xmlns:cx5="http://schemas.microsoft.com/office/drawing/2016/5/11/chartex" xmlns:cx6="http://schemas.microsoft.com/office/drawing/2016/5/12/chartex" xmlns:cx7="http://schemas.microsoft.com/office/drawing/2016/5/13/chartex" xmlns:cx8="http://schemas.microsoft.com/office/drawing/2016/5/14/chartex" xmlns:mc="http://schemas.openxmlformats.org/markup-compatibility/2006" xmlns:aink="http://schemas.microsoft.com/office/drawing/2016/ink" xmlns:am3d="http://schemas.microsoft.com/office/drawing/2017/model3d" xmlns:o="urn:schemas-microsoft-com:office:office" xmlns:oel="http://schemas.microsoft.com/office/2019/extlst" xmlns:r="http://schemas.openxmlformats.org/officeDocument/2006/relationships" xmlns:m="http://schemas.openxmlformats.org/officeDocument/2006/math" xmlns:v="urn:schemas-microsoft-com:vml" xmlns:wp14="http://schemas.microsoft.com/office/word/2010/wordprocessingDrawing" xmlns:wp="http://schemas.openxmlformats.org/drawingml/2006/wordprocessingDrawing" xmlns:w10="urn:schemas-microsoft-com:office:word" xmlns:w="http://schemas.openxmlformats.org/wordprocessingml/2006/main" xmlns:w14="http://schemas.microsoft.com/office/word/2010/wordml" xmlns:w15="http://schemas.microsoft.com/office/word/2012/wordml" xmlns:w16cex="http://schemas.microsoft.com/office/word/2018/wordml/cex" xmlns:w16cid="http://schemas.microsoft.com/office/word/2016/wordml/cid" xmlns:w16="http://schemas.microsoft.com/office/word/2018/wordml" xmlns:w16du="http://schemas.microsoft.com/office/word/2023/wordml/word16du" xmlns:w16sdtdh="http://schemas.microsoft.com/office/word/2020/wordml/sdtdatahash" xmlns:w16se="http://schemas.microsoft.com/office/word/2015/wordml/symex" xmlns:wpg="http://schemas.microsoft.com/office/word/2010/wordprocessingGroup" xmlns:wpi="http://schemas.microsoft.com/office/word/2010/wordprocessingInk" xmlns:wne="http://schemas.microsoft.com/office/word/2006/wordml" xmlns:wps="http://schemas.microsoft.com/office/word/2010/wordprocessingShape" mc:Ignorable="w14 w15 w16se w16cid w16 w16cex w16sdtdh wp14">
+<w:endnotes xmlns:wpc="http://schemas.microsoft.com/office/word/2010/wordprocessingCanvas" xmlns:cx="http://schemas.microsoft.com/office/drawing/2014/chartex" xmlns:cx1="http://schemas.microsoft.com/office/drawing/2015/9/8/chartex" xmlns:cx2="http://schemas.microsoft.com/office/drawing/2015/10/21/chartex" xmlns:cx3="http://schemas.microsoft.com/office/drawing/2016/5/9/chartex" xmlns:cx4="http://schemas.microsoft.com/office/drawing/2016/5/10/chartex" xmlns:cx5="http://schemas.microsoft.com/office/drawing/2016/5/11/chartex" xmlns:cx6="http://schemas.microsoft.com/office/drawing/2016/5/12/chartex" xmlns:cx7="http://schemas.microsoft.com/office/drawing/2016/5/13/chartex" xmlns:cx8="http://schemas.microsoft.com/office/drawing/2016/5/14/chartex" xmlns:mc="http://schemas.openxmlformats.org/markup-compatibility/2006" xmlns:aink="http://schemas.microsoft.com/office/drawing/2016/ink" xmlns:am3d="http://schemas.microsoft.com/office/drawing/2017/model3d" xmlns:o="urn:schemas-microsoft-com:office:office" xmlns:oel="http://schemas.microsoft.com/office/2019/extlst" xmlns:r="http://schemas.openxmlformats.org/officeDocument/2006/relationships" xmlns:m="http://schemas.openxmlformats.org/officeDocument/2006/math" xmlns:v="urn:schemas-microsoft-com:vml" xmlns:wp14="http://schemas.microsoft.com/office/word/2010/wordprocessingDrawing" xmlns:wp="http://schemas.openxmlformats.org/drawingml/2006/wordprocessingDrawing" xmlns:w10="urn:schemas-microsoft-com:office:word" xmlns:w="http://schemas.openxmlformats.org/wordprocessingml/2006/main" xmlns:w14="http://schemas.microsoft.com/office/word/2010/wordml" xmlns:w15="http://schemas.microsoft.com/office/word/2012/wordml" xmlns:w16cex="http://schemas.microsoft.com/office/word/2018/wordml/cex" xmlns:w16cid="http://schemas.microsoft.com/office/word/2016/wordml/cid" xmlns:w16="http://schemas.microsoft.com/office/word/2018/wordml" xmlns:w16sdtdh="http://schemas.microsoft.com/office/word/2020/wordml/sdtdatahash" xmlns:w16se="http://schemas.microsoft.com/office/word/2015/wordml/symex" xmlns:wpg="http://schemas.microsoft.com/office/word/2010/wordprocessingGroup" xmlns:wpi="http://schemas.microsoft.com/office/word/2010/wordprocessingInk" xmlns:wne="http://schemas.microsoft.com/office/word/2006/wordml" xmlns:wps="http://schemas.microsoft.com/office/word/2010/wordprocessingShape" mc:Ignorable="w14 w15 w16se w16cid w16 w16cex w16sdtdh wp14">
   <w:endnote w:type="separator" w:id="-1">
     <w:p>
       <w:pPr>
@@ -18121,7 +18117,7 @@
 </file>
 
 <file path=word/footer1.xml><?xml version="1.0" encoding="utf-8"?>
-<w:ftr xmlns:wpc="http://schemas.microsoft.com/office/word/2010/wordprocessingCanvas" xmlns:cx="http://schemas.microsoft.com/office/drawing/2014/chartex" xmlns:cx1="http://schemas.microsoft.com/office/drawing/2015/9/8/chartex" xmlns:cx2="http://schemas.microsoft.com/office/drawing/2015/10/21/chartex" xmlns:cx3="http://schemas.microsoft.com/office/drawing/2016/5/9/chartex" xmlns:cx4="http://schemas.microsoft.com/office/drawing/2016/5/10/chartex" xmlns:cx5="http://schemas.microsoft.com/office/drawing/2016/5/11/chartex" xmlns:cx6="http://schemas.microsoft.com/office/drawing/2016/5/12/chartex" xmlns:cx7="http://schemas.microsoft.com/office/drawing/2016/5/13/chartex" xmlns:cx8="http://schemas.microsoft.com/office/drawing/2016/5/14/chartex" xmlns:mc="http://schemas.openxmlformats.org/markup-compatibility/2006" xmlns:aink="http://schemas.microsoft.com/office/drawing/2016/ink" xmlns:am3d="http://schemas.microsoft.com/office/drawing/2017/model3d" xmlns:o="urn:schemas-microsoft-com:office:office" xmlns:oel="http://schemas.microsoft.com/office/2019/extlst" xmlns:r="http://schemas.openxmlformats.org/officeDocument/2006/relationships" xmlns:m="http://schemas.openxmlformats.org/officeDocument/2006/math" xmlns:v="urn:schemas-microsoft-com:vml" xmlns:wp14="http://schemas.microsoft.com/office/word/2010/wordprocessingDrawing" xmlns:wp="http://schemas.openxmlformats.org/drawingml/2006/wordprocessingDrawing" xmlns:w10="urn:schemas-microsoft-com:office:word" xmlns:w="http://schemas.openxmlformats.org/wordprocessingml/2006/main" xmlns:w14="http://schemas.microsoft.com/office/word/2010/wordml" xmlns:w15="http://schemas.microsoft.com/office/word/2012/wordml" xmlns:w16cex="http://schemas.microsoft.com/office/word/2018/wordml/cex" xmlns:w16cid="http://schemas.microsoft.com/office/word/2016/wordml/cid" xmlns:w16="http://schemas.microsoft.com/office/word/2018/wordml" xmlns:w16du="http://schemas.microsoft.com/office/word/2023/wordml/word16du" xmlns:w16sdtdh="http://schemas.microsoft.com/office/word/2020/wordml/sdtdatahash" xmlns:w16se="http://schemas.microsoft.com/office/word/2015/wordml/symex" xmlns:wpg="http://schemas.microsoft.com/office/word/2010/wordprocessingGroup" xmlns:wpi="http://schemas.microsoft.com/office/word/2010/wordprocessingInk" xmlns:wne="http://schemas.microsoft.com/office/word/2006/wordml" xmlns:wps="http://schemas.microsoft.com/office/word/2010/wordprocessingShape" mc:Ignorable="w14 w15 w16se w16cid w16 w16cex w16sdtdh wp14">
+<w:ftr xmlns:wpc="http://schemas.microsoft.com/office/word/2010/wordprocessingCanvas" xmlns:cx="http://schemas.microsoft.com/office/drawing/2014/chartex" xmlns:cx1="http://schemas.microsoft.com/office/drawing/2015/9/8/chartex" xmlns:cx2="http://schemas.microsoft.com/office/drawing/2015/10/21/chartex" xmlns:cx3="http://schemas.microsoft.com/office/drawing/2016/5/9/chartex" xmlns:cx4="http://schemas.microsoft.com/office/drawing/2016/5/10/chartex" xmlns:cx5="http://schemas.microsoft.com/office/drawing/2016/5/11/chartex" xmlns:cx6="http://schemas.microsoft.com/office/drawing/2016/5/12/chartex" xmlns:cx7="http://schemas.microsoft.com/office/drawing/2016/5/13/chartex" xmlns:cx8="http://schemas.microsoft.com/office/drawing/2016/5/14/chartex" xmlns:mc="http://schemas.openxmlformats.org/markup-compatibility/2006" xmlns:aink="http://schemas.microsoft.com/office/drawing/2016/ink" xmlns:am3d="http://schemas.microsoft.com/office/drawing/2017/model3d" xmlns:o="urn:schemas-microsoft-com:office:office" xmlns:oel="http://schemas.microsoft.com/office/2019/extlst" xmlns:r="http://schemas.openxmlformats.org/officeDocument/2006/relationships" xmlns:m="http://schemas.openxmlformats.org/officeDocument/2006/math" xmlns:v="urn:schemas-microsoft-com:vml" xmlns:wp14="http://schemas.microsoft.com/office/word/2010/wordprocessingDrawing" xmlns:wp="http://schemas.openxmlformats.org/drawingml/2006/wordprocessingDrawing" xmlns:w10="urn:schemas-microsoft-com:office:word" xmlns:w="http://schemas.openxmlformats.org/wordprocessingml/2006/main" xmlns:w14="http://schemas.microsoft.com/office/word/2010/wordml" xmlns:w15="http://schemas.microsoft.com/office/word/2012/wordml" xmlns:w16cex="http://schemas.microsoft.com/office/word/2018/wordml/cex" xmlns:w16cid="http://schemas.microsoft.com/office/word/2016/wordml/cid" xmlns:w16="http://schemas.microsoft.com/office/word/2018/wordml" xmlns:w16sdtdh="http://schemas.microsoft.com/office/word/2020/wordml/sdtdatahash" xmlns:w16se="http://schemas.microsoft.com/office/word/2015/wordml/symex" xmlns:wpg="http://schemas.microsoft.com/office/word/2010/wordprocessingGroup" xmlns:wpi="http://schemas.microsoft.com/office/word/2010/wordprocessingInk" xmlns:wne="http://schemas.microsoft.com/office/word/2006/wordml" xmlns:wps="http://schemas.microsoft.com/office/word/2010/wordprocessingShape" mc:Ignorable="w14 w15 w16se w16cid w16 w16cex w16sdtdh wp14">
   <w:p>
     <w:pPr>
       <w:jc w:val="right"/>
@@ -18149,13 +18145,13 @@
 </file>
 
 <file path=word/footer2.xml><?xml version="1.0" encoding="utf-8"?>
-<w:ftr xmlns:wpc="http://schemas.microsoft.com/office/word/2010/wordprocessingCanvas" xmlns:cx="http://schemas.microsoft.com/office/drawing/2014/chartex" xmlns:cx1="http://schemas.microsoft.com/office/drawing/2015/9/8/chartex" xmlns:cx2="http://schemas.microsoft.com/office/drawing/2015/10/21/chartex" xmlns:cx3="http://schemas.microsoft.com/office/drawing/2016/5/9/chartex" xmlns:cx4="http://schemas.microsoft.com/office/drawing/2016/5/10/chartex" xmlns:cx5="http://schemas.microsoft.com/office/drawing/2016/5/11/chartex" xmlns:cx6="http://schemas.microsoft.com/office/drawing/2016/5/12/chartex" xmlns:cx7="http://schemas.microsoft.com/office/drawing/2016/5/13/chartex" xmlns:cx8="http://schemas.microsoft.com/office/drawing/2016/5/14/chartex" xmlns:mc="http://schemas.openxmlformats.org/markup-compatibility/2006" xmlns:aink="http://schemas.microsoft.com/office/drawing/2016/ink" xmlns:am3d="http://schemas.microsoft.com/office/drawing/2017/model3d" xmlns:o="urn:schemas-microsoft-com:office:office" xmlns:oel="http://schemas.microsoft.com/office/2019/extlst" xmlns:r="http://schemas.openxmlformats.org/officeDocument/2006/relationships" xmlns:m="http://schemas.openxmlformats.org/officeDocument/2006/math" xmlns:v="urn:schemas-microsoft-com:vml" xmlns:wp14="http://schemas.microsoft.com/office/word/2010/wordprocessingDrawing" xmlns:wp="http://schemas.openxmlformats.org/drawingml/2006/wordprocessingDrawing" xmlns:w10="urn:schemas-microsoft-com:office:word" xmlns:w="http://schemas.openxmlformats.org/wordprocessingml/2006/main" xmlns:w14="http://schemas.microsoft.com/office/word/2010/wordml" xmlns:w15="http://schemas.microsoft.com/office/word/2012/wordml" xmlns:w16cex="http://schemas.microsoft.com/office/word/2018/wordml/cex" xmlns:w16cid="http://schemas.microsoft.com/office/word/2016/wordml/cid" xmlns:w16="http://schemas.microsoft.com/office/word/2018/wordml" xmlns:w16du="http://schemas.microsoft.com/office/word/2023/wordml/word16du" xmlns:w16sdtdh="http://schemas.microsoft.com/office/word/2020/wordml/sdtdatahash" xmlns:w16se="http://schemas.microsoft.com/office/word/2015/wordml/symex" xmlns:wpg="http://schemas.microsoft.com/office/word/2010/wordprocessingGroup" xmlns:wpi="http://schemas.microsoft.com/office/word/2010/wordprocessingInk" xmlns:wne="http://schemas.microsoft.com/office/word/2006/wordml" xmlns:wps="http://schemas.microsoft.com/office/word/2010/wordprocessingShape" mc:Ignorable="w14 w15 w16se w16cid w16 w16cex w16sdtdh wp14">
+<w:ftr xmlns:wpc="http://schemas.microsoft.com/office/word/2010/wordprocessingCanvas" xmlns:cx="http://schemas.microsoft.com/office/drawing/2014/chartex" xmlns:cx1="http://schemas.microsoft.com/office/drawing/2015/9/8/chartex" xmlns:cx2="http://schemas.microsoft.com/office/drawing/2015/10/21/chartex" xmlns:cx3="http://schemas.microsoft.com/office/drawing/2016/5/9/chartex" xmlns:cx4="http://schemas.microsoft.com/office/drawing/2016/5/10/chartex" xmlns:cx5="http://schemas.microsoft.com/office/drawing/2016/5/11/chartex" xmlns:cx6="http://schemas.microsoft.com/office/drawing/2016/5/12/chartex" xmlns:cx7="http://schemas.microsoft.com/office/drawing/2016/5/13/chartex" xmlns:cx8="http://schemas.microsoft.com/office/drawing/2016/5/14/chartex" xmlns:mc="http://schemas.openxmlformats.org/markup-compatibility/2006" xmlns:aink="http://schemas.microsoft.com/office/drawing/2016/ink" xmlns:am3d="http://schemas.microsoft.com/office/drawing/2017/model3d" xmlns:o="urn:schemas-microsoft-com:office:office" xmlns:oel="http://schemas.microsoft.com/office/2019/extlst" xmlns:r="http://schemas.openxmlformats.org/officeDocument/2006/relationships" xmlns:m="http://schemas.openxmlformats.org/officeDocument/2006/math" xmlns:v="urn:schemas-microsoft-com:vml" xmlns:wp14="http://schemas.microsoft.com/office/word/2010/wordprocessingDrawing" xmlns:wp="http://schemas.openxmlformats.org/drawingml/2006/wordprocessingDrawing" xmlns:w10="urn:schemas-microsoft-com:office:word" xmlns:w="http://schemas.openxmlformats.org/wordprocessingml/2006/main" xmlns:w14="http://schemas.microsoft.com/office/word/2010/wordml" xmlns:w15="http://schemas.microsoft.com/office/word/2012/wordml" xmlns:w16cex="http://schemas.microsoft.com/office/word/2018/wordml/cex" xmlns:w16cid="http://schemas.microsoft.com/office/word/2016/wordml/cid" xmlns:w16="http://schemas.microsoft.com/office/word/2018/wordml" xmlns:w16sdtdh="http://schemas.microsoft.com/office/word/2020/wordml/sdtdatahash" xmlns:w16se="http://schemas.microsoft.com/office/word/2015/wordml/symex" xmlns:wpg="http://schemas.microsoft.com/office/word/2010/wordprocessingGroup" xmlns:wpi="http://schemas.microsoft.com/office/word/2010/wordprocessingInk" xmlns:wne="http://schemas.microsoft.com/office/word/2006/wordml" xmlns:wps="http://schemas.microsoft.com/office/word/2010/wordprocessingShape" mc:Ignorable="w14 w15 w16se w16cid w16 w16cex w16sdtdh wp14">
   <w:p/>
 </w:ftr>
 </file>
 
 <file path=word/footnotes.xml><?xml version="1.0" encoding="utf-8"?>
-<w:footnotes xmlns:wpc="http://schemas.microsoft.com/office/word/2010/wordprocessingCanvas" xmlns:cx="http://schemas.microsoft.com/office/drawing/2014/chartex" xmlns:cx1="http://schemas.microsoft.com/office/drawing/2015/9/8/chartex" xmlns:cx2="http://schemas.microsoft.com/office/drawing/2015/10/21/chartex" xmlns:cx3="http://schemas.microsoft.com/office/drawing/2016/5/9/chartex" xmlns:cx4="http://schemas.microsoft.com/office/drawing/2016/5/10/chartex" xmlns:cx5="http://schemas.microsoft.com/office/drawing/2016/5/11/chartex" xmlns:cx6="http://schemas.microsoft.com/office/drawing/2016/5/12/chartex" xmlns:cx7="http://schemas.microsoft.com/office/drawing/2016/5/13/chartex" xmlns:cx8="http://schemas.microsoft.com/office/drawing/2016/5/14/chartex" xmlns:mc="http://schemas.openxmlformats.org/markup-compatibility/2006" xmlns:aink="http://schemas.microsoft.com/office/drawing/2016/ink" xmlns:am3d="http://schemas.microsoft.com/office/drawing/2017/model3d" xmlns:o="urn:schemas-microsoft-com:office:office" xmlns:oel="http://schemas.microsoft.com/office/2019/extlst" xmlns:r="http://schemas.openxmlformats.org/officeDocument/2006/relationships" xmlns:m="http://schemas.openxmlformats.org/officeDocument/2006/math" xmlns:v="urn:schemas-microsoft-com:vml" xmlns:wp14="http://schemas.microsoft.com/office/word/2010/wordprocessingDrawing" xmlns:wp="http://schemas.openxmlformats.org/drawingml/2006/wordprocessingDrawing" xmlns:w10="urn:schemas-microsoft-com:office:word" xmlns:w="http://schemas.openxmlformats.org/wordprocessingml/2006/main" xmlns:w14="http://schemas.microsoft.com/office/word/2010/wordml" xmlns:w15="http://schemas.microsoft.com/office/word/2012/wordml" xmlns:w16cex="http://schemas.microsoft.com/office/word/2018/wordml/cex" xmlns:w16cid="http://schemas.microsoft.com/office/word/2016/wordml/cid" xmlns:w16="http://schemas.microsoft.com/office/word/2018/wordml" xmlns:w16du="http://schemas.microsoft.com/office/word/2023/wordml/word16du" xmlns:w16sdtdh="http://schemas.microsoft.com/office/word/2020/wordml/sdtdatahash" xmlns:w16se="http://schemas.microsoft.com/office/word/2015/wordml/symex" xmlns:wpg="http://schemas.microsoft.com/office/word/2010/wordprocessingGroup" xmlns:wpi="http://schemas.microsoft.com/office/word/2010/wordprocessingInk" xmlns:wne="http://schemas.microsoft.com/office/word/2006/wordml" xmlns:wps="http://schemas.microsoft.com/office/word/2010/wordprocessingShape" mc:Ignorable="w14 w15 w16se w16cid w16 w16cex w16sdtdh wp14">
+<w:footnotes xmlns:wpc="http://schemas.microsoft.com/office/word/2010/wordprocessingCanvas" xmlns:cx="http://schemas.microsoft.com/office/drawing/2014/chartex" xmlns:cx1="http://schemas.microsoft.com/office/drawing/2015/9/8/chartex" xmlns:cx2="http://schemas.microsoft.com/office/drawing/2015/10/21/chartex" xmlns:cx3="http://schemas.microsoft.com/office/drawing/2016/5/9/chartex" xmlns:cx4="http://schemas.microsoft.com/office/drawing/2016/5/10/chartex" xmlns:cx5="http://schemas.microsoft.com/office/drawing/2016/5/11/chartex" xmlns:cx6="http://schemas.microsoft.com/office/drawing/2016/5/12/chartex" xmlns:cx7="http://schemas.microsoft.com/office/drawing/2016/5/13/chartex" xmlns:cx8="http://schemas.microsoft.com/office/drawing/2016/5/14/chartex" xmlns:mc="http://schemas.openxmlformats.org/markup-compatibility/2006" xmlns:aink="http://schemas.microsoft.com/office/drawing/2016/ink" xmlns:am3d="http://schemas.microsoft.com/office/drawing/2017/model3d" xmlns:o="urn:schemas-microsoft-com:office:office" xmlns:oel="http://schemas.microsoft.com/office/2019/extlst" xmlns:r="http://schemas.openxmlformats.org/officeDocument/2006/relationships" xmlns:m="http://schemas.openxmlformats.org/officeDocument/2006/math" xmlns:v="urn:schemas-microsoft-com:vml" xmlns:wp14="http://schemas.microsoft.com/office/word/2010/wordprocessingDrawing" xmlns:wp="http://schemas.openxmlformats.org/drawingml/2006/wordprocessingDrawing" xmlns:w10="urn:schemas-microsoft-com:office:word" xmlns:w="http://schemas.openxmlformats.org/wordprocessingml/2006/main" xmlns:w14="http://schemas.microsoft.com/office/word/2010/wordml" xmlns:w15="http://schemas.microsoft.com/office/word/2012/wordml" xmlns:w16cex="http://schemas.microsoft.com/office/word/2018/wordml/cex" xmlns:w16cid="http://schemas.microsoft.com/office/word/2016/wordml/cid" xmlns:w16="http://schemas.microsoft.com/office/word/2018/wordml" xmlns:w16sdtdh="http://schemas.microsoft.com/office/word/2020/wordml/sdtdatahash" xmlns:w16se="http://schemas.microsoft.com/office/word/2015/wordml/symex" xmlns:wpg="http://schemas.microsoft.com/office/word/2010/wordprocessingGroup" xmlns:wpi="http://schemas.microsoft.com/office/word/2010/wordprocessingInk" xmlns:wne="http://schemas.microsoft.com/office/word/2006/wordml" xmlns:wps="http://schemas.microsoft.com/office/word/2010/wordprocessingShape" mc:Ignorable="w14 w15 w16se w16cid w16 w16cex w16sdtdh wp14">
   <w:footnote w:type="separator" w:id="-1">
     <w:p>
       <w:pPr>
@@ -18180,7 +18176,7 @@
 </file>
 
 <file path=word/header1.xml><?xml version="1.0" encoding="utf-8"?>
-<w:hdr xmlns:wpc="http://schemas.microsoft.com/office/word/2010/wordprocessingCanvas" xmlns:cx="http://schemas.microsoft.com/office/drawing/2014/chartex" xmlns:cx1="http://schemas.microsoft.com/office/drawing/2015/9/8/chartex" xmlns:cx2="http://schemas.microsoft.com/office/drawing/2015/10/21/chartex" xmlns:cx3="http://schemas.microsoft.com/office/drawing/2016/5/9/chartex" xmlns:cx4="http://schemas.microsoft.com/office/drawing/2016/5/10/chartex" xmlns:cx5="http://schemas.microsoft.com/office/drawing/2016/5/11/chartex" xmlns:cx6="http://schemas.microsoft.com/office/drawing/2016/5/12/chartex" xmlns:cx7="http://schemas.microsoft.com/office/drawing/2016/5/13/chartex" xmlns:cx8="http://schemas.microsoft.com/office/drawing/2016/5/14/chartex" xmlns:mc="http://schemas.openxmlformats.org/markup-compatibility/2006" xmlns:aink="http://schemas.microsoft.com/office/drawing/2016/ink" xmlns:am3d="http://schemas.microsoft.com/office/drawing/2017/model3d" xmlns:o="urn:schemas-microsoft-com:office:office" xmlns:oel="http://schemas.microsoft.com/office/2019/extlst" xmlns:r="http://schemas.openxmlformats.org/officeDocument/2006/relationships" xmlns:m="http://schemas.openxmlformats.org/officeDocument/2006/math" xmlns:v="urn:schemas-microsoft-com:vml" xmlns:wp14="http://schemas.microsoft.com/office/word/2010/wordprocessingDrawing" xmlns:wp="http://schemas.openxmlformats.org/drawingml/2006/wordprocessingDrawing" xmlns:w10="urn:schemas-microsoft-com:office:word" xmlns:w="http://schemas.openxmlformats.org/wordprocessingml/2006/main" xmlns:w14="http://schemas.microsoft.com/office/word/2010/wordml" xmlns:w15="http://schemas.microsoft.com/office/word/2012/wordml" xmlns:w16cex="http://schemas.microsoft.com/office/word/2018/wordml/cex" xmlns:w16cid="http://schemas.microsoft.com/office/word/2016/wordml/cid" xmlns:w16="http://schemas.microsoft.com/office/word/2018/wordml" xmlns:w16du="http://schemas.microsoft.com/office/word/2023/wordml/word16du" xmlns:w16sdtdh="http://schemas.microsoft.com/office/word/2020/wordml/sdtdatahash" xmlns:w16se="http://schemas.microsoft.com/office/word/2015/wordml/symex" xmlns:wpg="http://schemas.microsoft.com/office/word/2010/wordprocessingGroup" xmlns:wpi="http://schemas.microsoft.com/office/word/2010/wordprocessingInk" xmlns:wne="http://schemas.microsoft.com/office/word/2006/wordml" xmlns:wps="http://schemas.microsoft.com/office/word/2010/wordprocessingShape" mc:Ignorable="w14 w15 w16se w16cid w16 w16cex w16sdtdh wp14">
+<w:hdr xmlns:wpc="http://schemas.microsoft.com/office/word/2010/wordprocessingCanvas" xmlns:cx="http://schemas.microsoft.com/office/drawing/2014/chartex" xmlns:cx1="http://schemas.microsoft.com/office/drawing/2015/9/8/chartex" xmlns:cx2="http://schemas.microsoft.com/office/drawing/2015/10/21/chartex" xmlns:cx3="http://schemas.microsoft.com/office/drawing/2016/5/9/chartex" xmlns:cx4="http://schemas.microsoft.com/office/drawing/2016/5/10/chartex" xmlns:cx5="http://schemas.microsoft.com/office/drawing/2016/5/11/chartex" xmlns:cx6="http://schemas.microsoft.com/office/drawing/2016/5/12/chartex" xmlns:cx7="http://schemas.microsoft.com/office/drawing/2016/5/13/chartex" xmlns:cx8="http://schemas.microsoft.com/office/drawing/2016/5/14/chartex" xmlns:mc="http://schemas.openxmlformats.org/markup-compatibility/2006" xmlns:aink="http://schemas.microsoft.com/office/drawing/2016/ink" xmlns:am3d="http://schemas.microsoft.com/office/drawing/2017/model3d" xmlns:o="urn:schemas-microsoft-com:office:office" xmlns:oel="http://schemas.microsoft.com/office/2019/extlst" xmlns:r="http://schemas.openxmlformats.org/officeDocument/2006/relationships" xmlns:m="http://schemas.openxmlformats.org/officeDocument/2006/math" xmlns:v="urn:schemas-microsoft-com:vml" xmlns:wp14="http://schemas.microsoft.com/office/word/2010/wordprocessingDrawing" xmlns:wp="http://schemas.openxmlformats.org/drawingml/2006/wordprocessingDrawing" xmlns:w10="urn:schemas-microsoft-com:office:word" xmlns:w="http://schemas.openxmlformats.org/wordprocessingml/2006/main" xmlns:w14="http://schemas.microsoft.com/office/word/2010/wordml" xmlns:w15="http://schemas.microsoft.com/office/word/2012/wordml" xmlns:w16cex="http://schemas.microsoft.com/office/word/2018/wordml/cex" xmlns:w16cid="http://schemas.microsoft.com/office/word/2016/wordml/cid" xmlns:w16="http://schemas.microsoft.com/office/word/2018/wordml" xmlns:w16sdtdh="http://schemas.microsoft.com/office/word/2020/wordml/sdtdatahash" xmlns:w16se="http://schemas.microsoft.com/office/word/2015/wordml/symex" xmlns:wpg="http://schemas.microsoft.com/office/word/2010/wordprocessingGroup" xmlns:wpi="http://schemas.microsoft.com/office/word/2010/wordprocessingInk" xmlns:wne="http://schemas.microsoft.com/office/word/2006/wordml" xmlns:wps="http://schemas.microsoft.com/office/word/2010/wordprocessingShape" mc:Ignorable="w14 w15 w16se w16cid w16 w16cex w16sdtdh wp14">
   <w:p>
     <w:pPr>
       <w:ind w:left="720"/>
@@ -18191,13 +18187,13 @@
 </file>
 
 <file path=word/header2.xml><?xml version="1.0" encoding="utf-8"?>
-<w:hdr xmlns:wpc="http://schemas.microsoft.com/office/word/2010/wordprocessingCanvas" xmlns:cx="http://schemas.microsoft.com/office/drawing/2014/chartex" xmlns:cx1="http://schemas.microsoft.com/office/drawing/2015/9/8/chartex" xmlns:cx2="http://schemas.microsoft.com/office/drawing/2015/10/21/chartex" xmlns:cx3="http://schemas.microsoft.com/office/drawing/2016/5/9/chartex" xmlns:cx4="http://schemas.microsoft.com/office/drawing/2016/5/10/chartex" xmlns:cx5="http://schemas.microsoft.com/office/drawing/2016/5/11/chartex" xmlns:cx6="http://schemas.microsoft.com/office/drawing/2016/5/12/chartex" xmlns:cx7="http://schemas.microsoft.com/office/drawing/2016/5/13/chartex" xmlns:cx8="http://schemas.microsoft.com/office/drawing/2016/5/14/chartex" xmlns:mc="http://schemas.openxmlformats.org/markup-compatibility/2006" xmlns:aink="http://schemas.microsoft.com/office/drawing/2016/ink" xmlns:am3d="http://schemas.microsoft.com/office/drawing/2017/model3d" xmlns:o="urn:schemas-microsoft-com:office:office" xmlns:oel="http://schemas.microsoft.com/office/2019/extlst" xmlns:r="http://schemas.openxmlformats.org/officeDocument/2006/relationships" xmlns:m="http://schemas.openxmlformats.org/officeDocument/2006/math" xmlns:v="urn:schemas-microsoft-com:vml" xmlns:wp14="http://schemas.microsoft.com/office/word/2010/wordprocessingDrawing" xmlns:wp="http://schemas.openxmlformats.org/drawingml/2006/wordprocessingDrawing" xmlns:w10="urn:schemas-microsoft-com:office:word" xmlns:w="http://schemas.openxmlformats.org/wordprocessingml/2006/main" xmlns:w14="http://schemas.microsoft.com/office/word/2010/wordml" xmlns:w15="http://schemas.microsoft.com/office/word/2012/wordml" xmlns:w16cex="http://schemas.microsoft.com/office/word/2018/wordml/cex" xmlns:w16cid="http://schemas.microsoft.com/office/word/2016/wordml/cid" xmlns:w16="http://schemas.microsoft.com/office/word/2018/wordml" xmlns:w16du="http://schemas.microsoft.com/office/word/2023/wordml/word16du" xmlns:w16sdtdh="http://schemas.microsoft.com/office/word/2020/wordml/sdtdatahash" xmlns:w16se="http://schemas.microsoft.com/office/word/2015/wordml/symex" xmlns:wpg="http://schemas.microsoft.com/office/word/2010/wordprocessingGroup" xmlns:wpi="http://schemas.microsoft.com/office/word/2010/wordprocessingInk" xmlns:wne="http://schemas.microsoft.com/office/word/2006/wordml" xmlns:wps="http://schemas.microsoft.com/office/word/2010/wordprocessingShape" mc:Ignorable="w14 w15 w16se w16cid w16 w16cex w16sdtdh wp14">
+<w:hdr xmlns:wpc="http://schemas.microsoft.com/office/word/2010/wordprocessingCanvas" xmlns:cx="http://schemas.microsoft.com/office/drawing/2014/chartex" xmlns:cx1="http://schemas.microsoft.com/office/drawing/2015/9/8/chartex" xmlns:cx2="http://schemas.microsoft.com/office/drawing/2015/10/21/chartex" xmlns:cx3="http://schemas.microsoft.com/office/drawing/2016/5/9/chartex" xmlns:cx4="http://schemas.microsoft.com/office/drawing/2016/5/10/chartex" xmlns:cx5="http://schemas.microsoft.com/office/drawing/2016/5/11/chartex" xmlns:cx6="http://schemas.microsoft.com/office/drawing/2016/5/12/chartex" xmlns:cx7="http://schemas.microsoft.com/office/drawing/2016/5/13/chartex" xmlns:cx8="http://schemas.microsoft.com/office/drawing/2016/5/14/chartex" xmlns:mc="http://schemas.openxmlformats.org/markup-compatibility/2006" xmlns:aink="http://schemas.microsoft.com/office/drawing/2016/ink" xmlns:am3d="http://schemas.microsoft.com/office/drawing/2017/model3d" xmlns:o="urn:schemas-microsoft-com:office:office" xmlns:oel="http://schemas.microsoft.com/office/2019/extlst" xmlns:r="http://schemas.openxmlformats.org/officeDocument/2006/relationships" xmlns:m="http://schemas.openxmlformats.org/officeDocument/2006/math" xmlns:v="urn:schemas-microsoft-com:vml" xmlns:wp14="http://schemas.microsoft.com/office/word/2010/wordprocessingDrawing" xmlns:wp="http://schemas.openxmlformats.org/drawingml/2006/wordprocessingDrawing" xmlns:w10="urn:schemas-microsoft-com:office:word" xmlns:w="http://schemas.openxmlformats.org/wordprocessingml/2006/main" xmlns:w14="http://schemas.microsoft.com/office/word/2010/wordml" xmlns:w15="http://schemas.microsoft.com/office/word/2012/wordml" xmlns:w16cex="http://schemas.microsoft.com/office/word/2018/wordml/cex" xmlns:w16cid="http://schemas.microsoft.com/office/word/2016/wordml/cid" xmlns:w16="http://schemas.microsoft.com/office/word/2018/wordml" xmlns:w16sdtdh="http://schemas.microsoft.com/office/word/2020/wordml/sdtdatahash" xmlns:w16se="http://schemas.microsoft.com/office/word/2015/wordml/symex" xmlns:wpg="http://schemas.microsoft.com/office/word/2010/wordprocessingGroup" xmlns:wpi="http://schemas.microsoft.com/office/word/2010/wordprocessingInk" xmlns:wne="http://schemas.microsoft.com/office/word/2006/wordml" xmlns:wps="http://schemas.microsoft.com/office/word/2010/wordprocessingShape" mc:Ignorable="w14 w15 w16se w16cid w16 w16cex w16sdtdh wp14">
   <w:p/>
 </w:hdr>
 </file>
 
 <file path=word/numbering.xml><?xml version="1.0" encoding="utf-8"?>
-<w:numbering xmlns:wpc="http://schemas.microsoft.com/office/word/2010/wordprocessingCanvas" xmlns:cx="http://schemas.microsoft.com/office/drawing/2014/chartex" xmlns:cx1="http://schemas.microsoft.com/office/drawing/2015/9/8/chartex" xmlns:cx2="http://schemas.microsoft.com/office/drawing/2015/10/21/chartex" xmlns:cx3="http://schemas.microsoft.com/office/drawing/2016/5/9/chartex" xmlns:cx4="http://schemas.microsoft.com/office/drawing/2016/5/10/chartex" xmlns:cx5="http://schemas.microsoft.com/office/drawing/2016/5/11/chartex" xmlns:cx6="http://schemas.microsoft.com/office/drawing/2016/5/12/chartex" xmlns:cx7="http://schemas.microsoft.com/office/drawing/2016/5/13/chartex" xmlns:cx8="http://schemas.microsoft.com/office/drawing/2016/5/14/chartex" xmlns:mc="http://schemas.openxmlformats.org/markup-compatibility/2006" xmlns:aink="http://schemas.microsoft.com/office/drawing/2016/ink" xmlns:am3d="http://schemas.microsoft.com/office/drawing/2017/model3d" xmlns:o="urn:schemas-microsoft-com:office:office" xmlns:oel="http://schemas.microsoft.com/office/2019/extlst" xmlns:r="http://schemas.openxmlformats.org/officeDocument/2006/relationships" xmlns:m="http://schemas.openxmlformats.org/officeDocument/2006/math" xmlns:v="urn:schemas-microsoft-com:vml" xmlns:wp14="http://schemas.microsoft.com/office/word/2010/wordprocessingDrawing" xmlns:wp="http://schemas.openxmlformats.org/drawingml/2006/wordprocessingDrawing" xmlns:w10="urn:schemas-microsoft-com:office:word" xmlns:w="http://schemas.openxmlformats.org/wordprocessingml/2006/main" xmlns:w14="http://schemas.microsoft.com/office/word/2010/wordml" xmlns:w15="http://schemas.microsoft.com/office/word/2012/wordml" xmlns:w16cex="http://schemas.microsoft.com/office/word/2018/wordml/cex" xmlns:w16cid="http://schemas.microsoft.com/office/word/2016/wordml/cid" xmlns:w16="http://schemas.microsoft.com/office/word/2018/wordml" xmlns:w16du="http://schemas.microsoft.com/office/word/2023/wordml/word16du" xmlns:w16sdtdh="http://schemas.microsoft.com/office/word/2020/wordml/sdtdatahash" xmlns:w16se="http://schemas.microsoft.com/office/word/2015/wordml/symex" xmlns:wpg="http://schemas.microsoft.com/office/word/2010/wordprocessingGroup" xmlns:wpi="http://schemas.microsoft.com/office/word/2010/wordprocessingInk" xmlns:wne="http://schemas.microsoft.com/office/word/2006/wordml" xmlns:wps="http://schemas.microsoft.com/office/word/2010/wordprocessingShape" mc:Ignorable="w14 w15 w16se w16cid w16 w16cex w16sdtdh wp14">
+<w:numbering xmlns:wpc="http://schemas.microsoft.com/office/word/2010/wordprocessingCanvas" xmlns:cx="http://schemas.microsoft.com/office/drawing/2014/chartex" xmlns:cx1="http://schemas.microsoft.com/office/drawing/2015/9/8/chartex" xmlns:cx2="http://schemas.microsoft.com/office/drawing/2015/10/21/chartex" xmlns:cx3="http://schemas.microsoft.com/office/drawing/2016/5/9/chartex" xmlns:cx4="http://schemas.microsoft.com/office/drawing/2016/5/10/chartex" xmlns:cx5="http://schemas.microsoft.com/office/drawing/2016/5/11/chartex" xmlns:cx6="http://schemas.microsoft.com/office/drawing/2016/5/12/chartex" xmlns:cx7="http://schemas.microsoft.com/office/drawing/2016/5/13/chartex" xmlns:cx8="http://schemas.microsoft.com/office/drawing/2016/5/14/chartex" xmlns:mc="http://schemas.openxmlformats.org/markup-compatibility/2006" xmlns:aink="http://schemas.microsoft.com/office/drawing/2016/ink" xmlns:am3d="http://schemas.microsoft.com/office/drawing/2017/model3d" xmlns:o="urn:schemas-microsoft-com:office:office" xmlns:oel="http://schemas.microsoft.com/office/2019/extlst" xmlns:r="http://schemas.openxmlformats.org/officeDocument/2006/relationships" xmlns:m="http://schemas.openxmlformats.org/officeDocument/2006/math" xmlns:v="urn:schemas-microsoft-com:vml" xmlns:wp14="http://schemas.microsoft.com/office/word/2010/wordprocessingDrawing" xmlns:wp="http://schemas.openxmlformats.org/drawingml/2006/wordprocessingDrawing" xmlns:w10="urn:schemas-microsoft-com:office:word" xmlns:w="http://schemas.openxmlformats.org/wordprocessingml/2006/main" xmlns:w14="http://schemas.microsoft.com/office/word/2010/wordml" xmlns:w15="http://schemas.microsoft.com/office/word/2012/wordml" xmlns:w16cex="http://schemas.microsoft.com/office/word/2018/wordml/cex" xmlns:w16cid="http://schemas.microsoft.com/office/word/2016/wordml/cid" xmlns:w16="http://schemas.microsoft.com/office/word/2018/wordml" xmlns:w16sdtdh="http://schemas.microsoft.com/office/word/2020/wordml/sdtdatahash" xmlns:w16se="http://schemas.microsoft.com/office/word/2015/wordml/symex" xmlns:wpg="http://schemas.microsoft.com/office/word/2010/wordprocessingGroup" xmlns:wpi="http://schemas.microsoft.com/office/word/2010/wordprocessingInk" xmlns:wne="http://schemas.microsoft.com/office/word/2006/wordml" xmlns:wps="http://schemas.microsoft.com/office/word/2010/wordprocessingShape" mc:Ignorable="w14 w15 w16se w16cid w16 w16cex w16sdtdh wp14">
   <w:abstractNum w:abstractNumId="0" w15:restartNumberingAfterBreak="0">
     <w:nsid w:val="03F03913"/>
     <w:multiLevelType w:val="multilevel"/>
@@ -25212,6 +25208,29 @@
       </w:tblCellMar>
     </w:tblPr>
   </w:style>
+  <w:style w:type="character" w:styleId="Hyperlink">
+    <w:name w:val="Hyperlink"/>
+    <w:basedOn w:val="DefaultParagraphFont"/>
+    <w:uiPriority w:val="99"/>
+    <w:unhideWhenUsed/>
+    <w:rsid w:val="002013D5"/>
+    <w:rPr>
+      <w:color w:val="0000FF" w:themeColor="hyperlink"/>
+      <w:u w:val="single"/>
+    </w:rPr>
+  </w:style>
+  <w:style w:type="character" w:styleId="UnresolvedMention">
+    <w:name w:val="Unresolved Mention"/>
+    <w:basedOn w:val="DefaultParagraphFont"/>
+    <w:uiPriority w:val="99"/>
+    <w:semiHidden/>
+    <w:unhideWhenUsed/>
+    <w:rsid w:val="002013D5"/>
+    <w:rPr>
+      <w:color w:val="605E5C"/>
+      <w:shd w:val="clear" w:color="auto" w:fill="E1DFDD"/>
+    </w:rPr>
+  </w:style>
 </w:styles>
 </file>
 

</xml_diff>